<commit_message>
Spring Security 50% 완료
</commit_message>
<xml_diff>
--- a/변경사항.docx
+++ b/변경사항.docx
@@ -691,30 +691,1957 @@
       </w:r>
     </w:p>
     <w:p>
+      <w:r>
+        <w:rPr>
+          <w:rFonts w:hint="eastAsia"/>
+        </w:rPr>
+        <w:t xml:space="preserve">이것으로 validation에 대한 인증을 확인할 것 (이 설정한 </w:t>
+      </w:r>
+      <w:proofErr w:type="spellStart"/>
+      <w:r>
+        <w:rPr>
+          <w:rFonts w:hint="eastAsia"/>
+        </w:rPr>
+        <w:t>엔드포인트</w:t>
+      </w:r>
+      <w:proofErr w:type="spellEnd"/>
+      <w:r>
+        <w:rPr>
+          <w:rFonts w:hint="eastAsia"/>
+        </w:rPr>
+        <w:t>)</w:t>
+      </w:r>
+    </w:p>
+    <w:p/>
+    <w:p/>
+    <w:p/>
+    <w:p/>
+    <w:p/>
+    <w:p/>
+    <w:p/>
+    <w:p/>
+    <w:p>
       <w:pPr>
-        <w:rPr>
-          <w:rFonts w:hint="eastAsia"/>
+        <w:pStyle w:val="aa"/>
+        <w:pBdr>
+          <w:top w:val="single" w:sz="2" w:space="0" w:color="E3E3E3"/>
+          <w:left w:val="single" w:sz="2" w:space="0" w:color="E3E3E3"/>
+          <w:bottom w:val="single" w:sz="2" w:space="0" w:color="E3E3E3"/>
+          <w:right w:val="single" w:sz="2" w:space="0" w:color="E3E3E3"/>
+        </w:pBdr>
+        <w:shd w:val="clear" w:color="auto" w:fill="FFFFFF"/>
+        <w:spacing w:before="0" w:beforeAutospacing="0" w:after="300" w:afterAutospacing="0"/>
+        <w:rPr>
+          <w:rFonts w:ascii="Segoe UI" w:hAnsi="Segoe UI" w:cs="Segoe UI"/>
+          <w:color w:val="0D0D0D"/>
         </w:rPr>
       </w:pPr>
       <w:r>
         <w:rPr>
-          <w:rFonts w:hint="eastAsia"/>
-        </w:rPr>
-        <w:t xml:space="preserve">이것으로 validation에 대한 인증을 확인할 것 (이 설정한 </w:t>
+          <w:rFonts w:ascii="Segoe UI" w:hAnsi="Segoe UI" w:cs="Segoe UI"/>
+          <w:color w:val="0D0D0D"/>
+        </w:rPr>
+        <w:t>Spring Security</w:t>
+      </w:r>
+      <w:r>
+        <w:rPr>
+          <w:rFonts w:ascii="Segoe UI" w:hAnsi="Segoe UI" w:cs="Segoe UI"/>
+          <w:color w:val="0D0D0D"/>
+        </w:rPr>
+        <w:t>에서</w:t>
+      </w:r>
+      <w:r>
+        <w:rPr>
+          <w:rFonts w:ascii="Segoe UI" w:hAnsi="Segoe UI" w:cs="Segoe UI"/>
+          <w:color w:val="0D0D0D"/>
+        </w:rPr>
+        <w:t xml:space="preserve"> </w:t>
       </w:r>
       <w:proofErr w:type="spellStart"/>
       <w:r>
         <w:rPr>
-          <w:rFonts w:hint="eastAsia"/>
-        </w:rPr>
-        <w:t>엔드포인트</w:t>
+          <w:rStyle w:val="HTML"/>
+          <w:rFonts w:ascii="Ubuntu Mono" w:hAnsi="Ubuntu Mono"/>
+          <w:b/>
+          <w:bCs/>
+          <w:color w:val="0D0D0D"/>
+          <w:sz w:val="21"/>
+          <w:szCs w:val="21"/>
+          <w:bdr w:val="single" w:sz="2" w:space="0" w:color="E3E3E3" w:frame="1"/>
+        </w:rPr>
+        <w:t>AuthenticationProvider</w:t>
       </w:r>
       <w:proofErr w:type="spellEnd"/>
       <w:r>
         <w:rPr>
-          <w:rFonts w:hint="eastAsia"/>
-        </w:rPr>
-        <w:t>)</w:t>
+          <w:rFonts w:ascii="Segoe UI" w:hAnsi="Segoe UI" w:cs="Segoe UI"/>
+          <w:color w:val="0D0D0D"/>
+        </w:rPr>
+        <w:t>는</w:t>
+      </w:r>
+      <w:r>
+        <w:rPr>
+          <w:rFonts w:ascii="Segoe UI" w:hAnsi="Segoe UI" w:cs="Segoe UI"/>
+          <w:color w:val="0D0D0D"/>
+        </w:rPr>
+        <w:t xml:space="preserve"> </w:t>
+      </w:r>
+      <w:r>
+        <w:rPr>
+          <w:rFonts w:ascii="Segoe UI" w:hAnsi="Segoe UI" w:cs="Segoe UI"/>
+          <w:color w:val="0D0D0D"/>
+        </w:rPr>
+        <w:t>실제로</w:t>
+      </w:r>
+      <w:r>
+        <w:rPr>
+          <w:rFonts w:ascii="Segoe UI" w:hAnsi="Segoe UI" w:cs="Segoe UI"/>
+          <w:color w:val="0D0D0D"/>
+        </w:rPr>
+        <w:t xml:space="preserve"> </w:t>
+      </w:r>
+      <w:r>
+        <w:rPr>
+          <w:rFonts w:ascii="Segoe UI" w:hAnsi="Segoe UI" w:cs="Segoe UI"/>
+          <w:color w:val="0D0D0D"/>
+        </w:rPr>
+        <w:t>사용자의</w:t>
+      </w:r>
+      <w:r>
+        <w:rPr>
+          <w:rFonts w:ascii="Segoe UI" w:hAnsi="Segoe UI" w:cs="Segoe UI"/>
+          <w:color w:val="0D0D0D"/>
+        </w:rPr>
+        <w:t xml:space="preserve"> </w:t>
+      </w:r>
+      <w:r>
+        <w:rPr>
+          <w:rFonts w:ascii="Segoe UI" w:hAnsi="Segoe UI" w:cs="Segoe UI"/>
+          <w:color w:val="0D0D0D"/>
+        </w:rPr>
+        <w:t>인증을</w:t>
+      </w:r>
+      <w:r>
+        <w:rPr>
+          <w:rFonts w:ascii="Segoe UI" w:hAnsi="Segoe UI" w:cs="Segoe UI"/>
+          <w:color w:val="0D0D0D"/>
+        </w:rPr>
+        <w:t xml:space="preserve"> </w:t>
+      </w:r>
+      <w:r>
+        <w:rPr>
+          <w:rFonts w:ascii="Segoe UI" w:hAnsi="Segoe UI" w:cs="Segoe UI"/>
+          <w:color w:val="0D0D0D"/>
+        </w:rPr>
+        <w:t>수행하는</w:t>
+      </w:r>
+      <w:r>
+        <w:rPr>
+          <w:rFonts w:ascii="Segoe UI" w:hAnsi="Segoe UI" w:cs="Segoe UI"/>
+          <w:color w:val="0D0D0D"/>
+        </w:rPr>
+        <w:t xml:space="preserve"> </w:t>
+      </w:r>
+      <w:r>
+        <w:rPr>
+          <w:rFonts w:ascii="Segoe UI" w:hAnsi="Segoe UI" w:cs="Segoe UI"/>
+          <w:color w:val="0D0D0D"/>
+        </w:rPr>
+        <w:t>클래스입니다</w:t>
+      </w:r>
+      <w:r>
+        <w:rPr>
+          <w:rFonts w:ascii="Segoe UI" w:hAnsi="Segoe UI" w:cs="Segoe UI"/>
+          <w:color w:val="0D0D0D"/>
+        </w:rPr>
+        <w:t xml:space="preserve">. </w:t>
+      </w:r>
+      <w:r>
+        <w:rPr>
+          <w:rFonts w:ascii="Segoe UI" w:hAnsi="Segoe UI" w:cs="Segoe UI"/>
+          <w:color w:val="0D0D0D"/>
+        </w:rPr>
+        <w:t>사용자가</w:t>
+      </w:r>
+      <w:r>
+        <w:rPr>
+          <w:rFonts w:ascii="Segoe UI" w:hAnsi="Segoe UI" w:cs="Segoe UI"/>
+          <w:color w:val="0D0D0D"/>
+        </w:rPr>
+        <w:t xml:space="preserve"> </w:t>
+      </w:r>
+      <w:r>
+        <w:rPr>
+          <w:rFonts w:ascii="Segoe UI" w:hAnsi="Segoe UI" w:cs="Segoe UI"/>
+          <w:color w:val="0D0D0D"/>
+        </w:rPr>
+        <w:t>로그인을</w:t>
+      </w:r>
+      <w:r>
+        <w:rPr>
+          <w:rFonts w:ascii="Segoe UI" w:hAnsi="Segoe UI" w:cs="Segoe UI"/>
+          <w:color w:val="0D0D0D"/>
+        </w:rPr>
+        <w:t xml:space="preserve"> </w:t>
+      </w:r>
+      <w:r>
+        <w:rPr>
+          <w:rFonts w:ascii="Segoe UI" w:hAnsi="Segoe UI" w:cs="Segoe UI"/>
+          <w:color w:val="0D0D0D"/>
+        </w:rPr>
+        <w:t>시도하면</w:t>
+      </w:r>
+      <w:r>
+        <w:rPr>
+          <w:rFonts w:ascii="Segoe UI" w:hAnsi="Segoe UI" w:cs="Segoe UI"/>
+          <w:color w:val="0D0D0D"/>
+        </w:rPr>
+        <w:t xml:space="preserve"> </w:t>
+      </w:r>
+      <w:proofErr w:type="spellStart"/>
+      <w:r>
+        <w:rPr>
+          <w:rStyle w:val="HTML"/>
+          <w:rFonts w:ascii="Ubuntu Mono" w:hAnsi="Ubuntu Mono"/>
+          <w:b/>
+          <w:bCs/>
+          <w:color w:val="0D0D0D"/>
+          <w:sz w:val="21"/>
+          <w:szCs w:val="21"/>
+          <w:bdr w:val="single" w:sz="2" w:space="0" w:color="E3E3E3" w:frame="1"/>
+        </w:rPr>
+        <w:t>AuthenticationFilter</w:t>
+      </w:r>
+      <w:proofErr w:type="spellEnd"/>
+      <w:r>
+        <w:rPr>
+          <w:rFonts w:ascii="Segoe UI" w:hAnsi="Segoe UI" w:cs="Segoe UI"/>
+          <w:color w:val="0D0D0D"/>
+        </w:rPr>
+        <w:t>가</w:t>
+      </w:r>
+      <w:r>
+        <w:rPr>
+          <w:rFonts w:ascii="Segoe UI" w:hAnsi="Segoe UI" w:cs="Segoe UI"/>
+          <w:color w:val="0D0D0D"/>
+        </w:rPr>
+        <w:t xml:space="preserve"> </w:t>
+      </w:r>
+      <w:r>
+        <w:rPr>
+          <w:rFonts w:ascii="Segoe UI" w:hAnsi="Segoe UI" w:cs="Segoe UI"/>
+          <w:color w:val="0D0D0D"/>
+        </w:rPr>
+        <w:t>해당</w:t>
+      </w:r>
+      <w:r>
+        <w:rPr>
+          <w:rFonts w:ascii="Segoe UI" w:hAnsi="Segoe UI" w:cs="Segoe UI"/>
+          <w:color w:val="0D0D0D"/>
+        </w:rPr>
+        <w:t xml:space="preserve"> </w:t>
+      </w:r>
+      <w:r>
+        <w:rPr>
+          <w:rFonts w:ascii="Segoe UI" w:hAnsi="Segoe UI" w:cs="Segoe UI"/>
+          <w:color w:val="0D0D0D"/>
+        </w:rPr>
+        <w:t>요청을</w:t>
+      </w:r>
+      <w:r>
+        <w:rPr>
+          <w:rFonts w:ascii="Segoe UI" w:hAnsi="Segoe UI" w:cs="Segoe UI"/>
+          <w:color w:val="0D0D0D"/>
+        </w:rPr>
+        <w:t xml:space="preserve"> </w:t>
+      </w:r>
+      <w:r>
+        <w:rPr>
+          <w:rFonts w:ascii="Segoe UI" w:hAnsi="Segoe UI" w:cs="Segoe UI"/>
+          <w:color w:val="0D0D0D"/>
+        </w:rPr>
+        <w:t>가로채고</w:t>
+      </w:r>
+      <w:r>
+        <w:rPr>
+          <w:rFonts w:ascii="Segoe UI" w:hAnsi="Segoe UI" w:cs="Segoe UI"/>
+          <w:color w:val="0D0D0D"/>
+        </w:rPr>
+        <w:t xml:space="preserve">, </w:t>
+      </w:r>
+      <w:proofErr w:type="spellStart"/>
+      <w:r>
+        <w:rPr>
+          <w:rStyle w:val="HTML"/>
+          <w:rFonts w:ascii="Ubuntu Mono" w:hAnsi="Ubuntu Mono"/>
+          <w:b/>
+          <w:bCs/>
+          <w:color w:val="0D0D0D"/>
+          <w:sz w:val="21"/>
+          <w:szCs w:val="21"/>
+          <w:bdr w:val="single" w:sz="2" w:space="0" w:color="E3E3E3" w:frame="1"/>
+        </w:rPr>
+        <w:t>AuthenticationProvider</w:t>
+      </w:r>
+      <w:proofErr w:type="spellEnd"/>
+      <w:r>
+        <w:rPr>
+          <w:rFonts w:ascii="Segoe UI" w:hAnsi="Segoe UI" w:cs="Segoe UI"/>
+          <w:color w:val="0D0D0D"/>
+        </w:rPr>
+        <w:t>에게</w:t>
+      </w:r>
+      <w:r>
+        <w:rPr>
+          <w:rFonts w:ascii="Segoe UI" w:hAnsi="Segoe UI" w:cs="Segoe UI"/>
+          <w:color w:val="0D0D0D"/>
+        </w:rPr>
+        <w:t xml:space="preserve"> </w:t>
+      </w:r>
+      <w:r>
+        <w:rPr>
+          <w:rFonts w:ascii="Segoe UI" w:hAnsi="Segoe UI" w:cs="Segoe UI"/>
+          <w:color w:val="0D0D0D"/>
+        </w:rPr>
+        <w:t>실제</w:t>
+      </w:r>
+      <w:r>
+        <w:rPr>
+          <w:rFonts w:ascii="Segoe UI" w:hAnsi="Segoe UI" w:cs="Segoe UI"/>
+          <w:color w:val="0D0D0D"/>
+        </w:rPr>
+        <w:t xml:space="preserve"> </w:t>
+      </w:r>
+      <w:r>
+        <w:rPr>
+          <w:rFonts w:ascii="Segoe UI" w:hAnsi="Segoe UI" w:cs="Segoe UI"/>
+          <w:color w:val="0D0D0D"/>
+        </w:rPr>
+        <w:t>인증을</w:t>
+      </w:r>
+      <w:r>
+        <w:rPr>
+          <w:rFonts w:ascii="Segoe UI" w:hAnsi="Segoe UI" w:cs="Segoe UI"/>
+          <w:color w:val="0D0D0D"/>
+        </w:rPr>
+        <w:t xml:space="preserve"> </w:t>
+      </w:r>
+      <w:r>
+        <w:rPr>
+          <w:rFonts w:ascii="Segoe UI" w:hAnsi="Segoe UI" w:cs="Segoe UI"/>
+          <w:color w:val="0D0D0D"/>
+        </w:rPr>
+        <w:t>위임합니다</w:t>
+      </w:r>
+      <w:r>
+        <w:rPr>
+          <w:rFonts w:ascii="Segoe UI" w:hAnsi="Segoe UI" w:cs="Segoe UI"/>
+          <w:color w:val="0D0D0D"/>
+        </w:rPr>
+        <w:t>.</w:t>
+      </w:r>
+    </w:p>
+    <w:p>
+      <w:pPr>
+        <w:pStyle w:val="aa"/>
+        <w:pBdr>
+          <w:top w:val="single" w:sz="2" w:space="0" w:color="E3E3E3"/>
+          <w:left w:val="single" w:sz="2" w:space="0" w:color="E3E3E3"/>
+          <w:bottom w:val="single" w:sz="2" w:space="0" w:color="E3E3E3"/>
+          <w:right w:val="single" w:sz="2" w:space="0" w:color="E3E3E3"/>
+        </w:pBdr>
+        <w:shd w:val="clear" w:color="auto" w:fill="FFFFFF"/>
+        <w:spacing w:before="300" w:beforeAutospacing="0" w:after="300" w:afterAutospacing="0"/>
+        <w:rPr>
+          <w:rFonts w:ascii="Segoe UI" w:hAnsi="Segoe UI" w:cs="Segoe UI"/>
+          <w:color w:val="0D0D0D"/>
+        </w:rPr>
+      </w:pPr>
+      <w:r>
+        <w:rPr>
+          <w:rFonts w:ascii="Segoe UI" w:hAnsi="Segoe UI" w:cs="Segoe UI"/>
+          <w:color w:val="0D0D0D"/>
+        </w:rPr>
+        <w:t>인증이</w:t>
+      </w:r>
+      <w:r>
+        <w:rPr>
+          <w:rFonts w:ascii="Segoe UI" w:hAnsi="Segoe UI" w:cs="Segoe UI"/>
+          <w:color w:val="0D0D0D"/>
+        </w:rPr>
+        <w:t xml:space="preserve"> </w:t>
+      </w:r>
+      <w:r>
+        <w:rPr>
+          <w:rFonts w:ascii="Segoe UI" w:hAnsi="Segoe UI" w:cs="Segoe UI"/>
+          <w:color w:val="0D0D0D"/>
+        </w:rPr>
+        <w:t>실패하면</w:t>
+      </w:r>
+      <w:r>
+        <w:rPr>
+          <w:rFonts w:ascii="Segoe UI" w:hAnsi="Segoe UI" w:cs="Segoe UI"/>
+          <w:color w:val="0D0D0D"/>
+        </w:rPr>
+        <w:t xml:space="preserve"> </w:t>
+      </w:r>
+      <w:proofErr w:type="spellStart"/>
+      <w:r>
+        <w:rPr>
+          <w:rStyle w:val="HTML"/>
+          <w:rFonts w:ascii="Ubuntu Mono" w:hAnsi="Ubuntu Mono"/>
+          <w:b/>
+          <w:bCs/>
+          <w:color w:val="0D0D0D"/>
+          <w:sz w:val="21"/>
+          <w:szCs w:val="21"/>
+          <w:bdr w:val="single" w:sz="2" w:space="0" w:color="E3E3E3" w:frame="1"/>
+        </w:rPr>
+        <w:t>AuthenticationProvider</w:t>
+      </w:r>
+      <w:proofErr w:type="spellEnd"/>
+      <w:r>
+        <w:rPr>
+          <w:rFonts w:ascii="Segoe UI" w:hAnsi="Segoe UI" w:cs="Segoe UI"/>
+          <w:color w:val="0D0D0D"/>
+        </w:rPr>
+        <w:t>는</w:t>
+      </w:r>
+      <w:r>
+        <w:rPr>
+          <w:rFonts w:ascii="Segoe UI" w:hAnsi="Segoe UI" w:cs="Segoe UI"/>
+          <w:color w:val="0D0D0D"/>
+        </w:rPr>
+        <w:t xml:space="preserve"> </w:t>
+      </w:r>
+      <w:proofErr w:type="spellStart"/>
+      <w:r>
+        <w:rPr>
+          <w:rStyle w:val="HTML"/>
+          <w:rFonts w:ascii="Ubuntu Mono" w:hAnsi="Ubuntu Mono"/>
+          <w:b/>
+          <w:bCs/>
+          <w:color w:val="0D0D0D"/>
+          <w:sz w:val="21"/>
+          <w:szCs w:val="21"/>
+          <w:bdr w:val="single" w:sz="2" w:space="0" w:color="E3E3E3" w:frame="1"/>
+        </w:rPr>
+        <w:t>AuthenticationException</w:t>
+      </w:r>
+      <w:proofErr w:type="spellEnd"/>
+      <w:r>
+        <w:rPr>
+          <w:rFonts w:ascii="Segoe UI" w:hAnsi="Segoe UI" w:cs="Segoe UI"/>
+          <w:color w:val="0D0D0D"/>
+        </w:rPr>
+        <w:t>을</w:t>
+      </w:r>
+      <w:r>
+        <w:rPr>
+          <w:rFonts w:ascii="Segoe UI" w:hAnsi="Segoe UI" w:cs="Segoe UI"/>
+          <w:color w:val="0D0D0D"/>
+        </w:rPr>
+        <w:t xml:space="preserve"> </w:t>
+      </w:r>
+      <w:r>
+        <w:rPr>
+          <w:rFonts w:ascii="Segoe UI" w:hAnsi="Segoe UI" w:cs="Segoe UI"/>
+          <w:color w:val="0D0D0D"/>
+        </w:rPr>
+        <w:t>던집니다</w:t>
+      </w:r>
+      <w:r>
+        <w:rPr>
+          <w:rFonts w:ascii="Segoe UI" w:hAnsi="Segoe UI" w:cs="Segoe UI"/>
+          <w:color w:val="0D0D0D"/>
+        </w:rPr>
+        <w:t xml:space="preserve">. </w:t>
+      </w:r>
+      <w:r>
+        <w:rPr>
+          <w:rFonts w:ascii="Segoe UI" w:hAnsi="Segoe UI" w:cs="Segoe UI"/>
+          <w:color w:val="0D0D0D"/>
+        </w:rPr>
+        <w:t>이</w:t>
+      </w:r>
+      <w:r>
+        <w:rPr>
+          <w:rFonts w:ascii="Segoe UI" w:hAnsi="Segoe UI" w:cs="Segoe UI"/>
+          <w:color w:val="0D0D0D"/>
+        </w:rPr>
+        <w:t xml:space="preserve"> </w:t>
+      </w:r>
+      <w:r>
+        <w:rPr>
+          <w:rFonts w:ascii="Segoe UI" w:hAnsi="Segoe UI" w:cs="Segoe UI"/>
+          <w:color w:val="0D0D0D"/>
+        </w:rPr>
+        <w:t>예외는</w:t>
+      </w:r>
+      <w:r>
+        <w:rPr>
+          <w:rFonts w:ascii="Segoe UI" w:hAnsi="Segoe UI" w:cs="Segoe UI"/>
+          <w:color w:val="0D0D0D"/>
+        </w:rPr>
+        <w:t xml:space="preserve"> </w:t>
+      </w:r>
+      <w:proofErr w:type="spellStart"/>
+      <w:r>
+        <w:rPr>
+          <w:rStyle w:val="HTML"/>
+          <w:rFonts w:ascii="Ubuntu Mono" w:hAnsi="Ubuntu Mono"/>
+          <w:b/>
+          <w:bCs/>
+          <w:color w:val="0D0D0D"/>
+          <w:sz w:val="21"/>
+          <w:szCs w:val="21"/>
+          <w:bdr w:val="single" w:sz="2" w:space="0" w:color="E3E3E3" w:frame="1"/>
+        </w:rPr>
+        <w:t>AuthenticationFilter</w:t>
+      </w:r>
+      <w:proofErr w:type="spellEnd"/>
+      <w:r>
+        <w:rPr>
+          <w:rFonts w:ascii="Segoe UI" w:hAnsi="Segoe UI" w:cs="Segoe UI"/>
+          <w:color w:val="0D0D0D"/>
+        </w:rPr>
+        <w:t>로</w:t>
+      </w:r>
+      <w:r>
+        <w:rPr>
+          <w:rFonts w:ascii="Segoe UI" w:hAnsi="Segoe UI" w:cs="Segoe UI"/>
+          <w:color w:val="0D0D0D"/>
+        </w:rPr>
+        <w:t xml:space="preserve"> </w:t>
+      </w:r>
+      <w:r>
+        <w:rPr>
+          <w:rFonts w:ascii="Segoe UI" w:hAnsi="Segoe UI" w:cs="Segoe UI"/>
+          <w:color w:val="0D0D0D"/>
+        </w:rPr>
+        <w:t>전달되고</w:t>
+      </w:r>
+      <w:r>
+        <w:rPr>
+          <w:rFonts w:ascii="Segoe UI" w:hAnsi="Segoe UI" w:cs="Segoe UI"/>
+          <w:color w:val="0D0D0D"/>
+        </w:rPr>
+        <w:t xml:space="preserve">, </w:t>
+      </w:r>
+      <w:r>
+        <w:rPr>
+          <w:rFonts w:ascii="Segoe UI" w:hAnsi="Segoe UI" w:cs="Segoe UI"/>
+          <w:color w:val="0D0D0D"/>
+        </w:rPr>
+        <w:t>여기서는</w:t>
+      </w:r>
+      <w:r>
+        <w:rPr>
+          <w:rFonts w:ascii="Segoe UI" w:hAnsi="Segoe UI" w:cs="Segoe UI"/>
+          <w:color w:val="0D0D0D"/>
+        </w:rPr>
+        <w:t xml:space="preserve"> </w:t>
+      </w:r>
+      <w:proofErr w:type="spellStart"/>
+      <w:r>
+        <w:rPr>
+          <w:rStyle w:val="HTML"/>
+          <w:rFonts w:ascii="Ubuntu Mono" w:hAnsi="Ubuntu Mono"/>
+          <w:b/>
+          <w:bCs/>
+          <w:color w:val="0D0D0D"/>
+          <w:sz w:val="21"/>
+          <w:szCs w:val="21"/>
+          <w:bdr w:val="single" w:sz="2" w:space="0" w:color="E3E3E3" w:frame="1"/>
+        </w:rPr>
+        <w:t>UsernamePasswordAuthenticationFilter</w:t>
+      </w:r>
+      <w:proofErr w:type="spellEnd"/>
+      <w:r>
+        <w:rPr>
+          <w:rFonts w:ascii="Segoe UI" w:hAnsi="Segoe UI" w:cs="Segoe UI"/>
+          <w:color w:val="0D0D0D"/>
+        </w:rPr>
+        <w:t>가</w:t>
+      </w:r>
+      <w:r>
+        <w:rPr>
+          <w:rFonts w:ascii="Segoe UI" w:hAnsi="Segoe UI" w:cs="Segoe UI"/>
+          <w:color w:val="0D0D0D"/>
+        </w:rPr>
+        <w:t xml:space="preserve"> </w:t>
+      </w:r>
+      <w:r>
+        <w:rPr>
+          <w:rFonts w:ascii="Segoe UI" w:hAnsi="Segoe UI" w:cs="Segoe UI"/>
+          <w:color w:val="0D0D0D"/>
+        </w:rPr>
+        <w:t>해당</w:t>
+      </w:r>
+      <w:r>
+        <w:rPr>
+          <w:rFonts w:ascii="Segoe UI" w:hAnsi="Segoe UI" w:cs="Segoe UI"/>
+          <w:color w:val="0D0D0D"/>
+        </w:rPr>
+        <w:t xml:space="preserve"> </w:t>
+      </w:r>
+      <w:r>
+        <w:rPr>
+          <w:rFonts w:ascii="Segoe UI" w:hAnsi="Segoe UI" w:cs="Segoe UI"/>
+          <w:color w:val="0D0D0D"/>
+        </w:rPr>
+        <w:t>역할을</w:t>
+      </w:r>
+      <w:r>
+        <w:rPr>
+          <w:rFonts w:ascii="Segoe UI" w:hAnsi="Segoe UI" w:cs="Segoe UI"/>
+          <w:color w:val="0D0D0D"/>
+        </w:rPr>
+        <w:t xml:space="preserve"> </w:t>
+      </w:r>
+      <w:r>
+        <w:rPr>
+          <w:rFonts w:ascii="Segoe UI" w:hAnsi="Segoe UI" w:cs="Segoe UI"/>
+          <w:color w:val="0D0D0D"/>
+        </w:rPr>
+        <w:t>수행합니다</w:t>
+      </w:r>
+      <w:r>
+        <w:rPr>
+          <w:rFonts w:ascii="Segoe UI" w:hAnsi="Segoe UI" w:cs="Segoe UI"/>
+          <w:color w:val="0D0D0D"/>
+        </w:rPr>
+        <w:t>.</w:t>
+      </w:r>
+    </w:p>
+    <w:p>
+      <w:pPr>
+        <w:pStyle w:val="aa"/>
+        <w:pBdr>
+          <w:top w:val="single" w:sz="2" w:space="0" w:color="E3E3E3"/>
+          <w:left w:val="single" w:sz="2" w:space="0" w:color="E3E3E3"/>
+          <w:bottom w:val="single" w:sz="2" w:space="0" w:color="E3E3E3"/>
+          <w:right w:val="single" w:sz="2" w:space="0" w:color="E3E3E3"/>
+        </w:pBdr>
+        <w:shd w:val="clear" w:color="auto" w:fill="FFFFFF"/>
+        <w:spacing w:before="300" w:beforeAutospacing="0" w:after="300" w:afterAutospacing="0"/>
+        <w:rPr>
+          <w:rFonts w:ascii="Segoe UI" w:hAnsi="Segoe UI" w:cs="Segoe UI"/>
+          <w:color w:val="0D0D0D"/>
+        </w:rPr>
+      </w:pPr>
+      <w:r>
+        <w:rPr>
+          <w:rFonts w:ascii="Segoe UI" w:hAnsi="Segoe UI" w:cs="Segoe UI"/>
+          <w:color w:val="0D0D0D"/>
+        </w:rPr>
+        <w:t>Spring Security</w:t>
+      </w:r>
+      <w:proofErr w:type="gramStart"/>
+      <w:r>
+        <w:rPr>
+          <w:rFonts w:ascii="Segoe UI" w:hAnsi="Segoe UI" w:cs="Segoe UI"/>
+          <w:color w:val="0D0D0D"/>
+        </w:rPr>
+        <w:t>에서</w:t>
+      </w:r>
+      <w:r>
+        <w:rPr>
+          <w:rFonts w:ascii="Segoe UI" w:hAnsi="Segoe UI" w:cs="Segoe UI"/>
+          <w:color w:val="0D0D0D"/>
+        </w:rPr>
+        <w:t xml:space="preserve"> </w:t>
+      </w:r>
+      <w:r>
+        <w:rPr>
+          <w:rStyle w:val="HTML"/>
+          <w:rFonts w:ascii="Ubuntu Mono" w:hAnsi="Ubuntu Mono"/>
+          <w:b/>
+          <w:bCs/>
+          <w:color w:val="0D0D0D"/>
+          <w:sz w:val="21"/>
+          <w:szCs w:val="21"/>
+          <w:bdr w:val="single" w:sz="2" w:space="0" w:color="E3E3E3" w:frame="1"/>
+        </w:rPr>
+        <w:t>.</w:t>
+      </w:r>
+      <w:proofErr w:type="spellStart"/>
+      <w:r>
+        <w:rPr>
+          <w:rStyle w:val="HTML"/>
+          <w:rFonts w:ascii="Ubuntu Mono" w:hAnsi="Ubuntu Mono"/>
+          <w:b/>
+          <w:bCs/>
+          <w:color w:val="0D0D0D"/>
+          <w:sz w:val="21"/>
+          <w:szCs w:val="21"/>
+          <w:bdr w:val="single" w:sz="2" w:space="0" w:color="E3E3E3" w:frame="1"/>
+        </w:rPr>
+        <w:t>failureHandler</w:t>
+      </w:r>
+      <w:proofErr w:type="spellEnd"/>
+      <w:proofErr w:type="gramEnd"/>
+      <w:r>
+        <w:rPr>
+          <w:rStyle w:val="HTML"/>
+          <w:rFonts w:ascii="Ubuntu Mono" w:hAnsi="Ubuntu Mono"/>
+          <w:b/>
+          <w:bCs/>
+          <w:color w:val="0D0D0D"/>
+          <w:sz w:val="21"/>
+          <w:szCs w:val="21"/>
+          <w:bdr w:val="single" w:sz="2" w:space="0" w:color="E3E3E3" w:frame="1"/>
+        </w:rPr>
+        <w:t>()</w:t>
+      </w:r>
+      <w:r>
+        <w:rPr>
+          <w:rFonts w:ascii="Segoe UI" w:hAnsi="Segoe UI" w:cs="Segoe UI"/>
+          <w:color w:val="0D0D0D"/>
+        </w:rPr>
+        <w:t xml:space="preserve"> </w:t>
+      </w:r>
+      <w:r>
+        <w:rPr>
+          <w:rFonts w:ascii="Segoe UI" w:hAnsi="Segoe UI" w:cs="Segoe UI"/>
+          <w:color w:val="0D0D0D"/>
+        </w:rPr>
+        <w:t>메서드를</w:t>
+      </w:r>
+      <w:r>
+        <w:rPr>
+          <w:rFonts w:ascii="Segoe UI" w:hAnsi="Segoe UI" w:cs="Segoe UI"/>
+          <w:color w:val="0D0D0D"/>
+        </w:rPr>
+        <w:t xml:space="preserve"> </w:t>
+      </w:r>
+      <w:r>
+        <w:rPr>
+          <w:rFonts w:ascii="Segoe UI" w:hAnsi="Segoe UI" w:cs="Segoe UI"/>
+          <w:color w:val="0D0D0D"/>
+        </w:rPr>
+        <w:t>사용하여</w:t>
+      </w:r>
+      <w:r>
+        <w:rPr>
+          <w:rFonts w:ascii="Segoe UI" w:hAnsi="Segoe UI" w:cs="Segoe UI"/>
+          <w:color w:val="0D0D0D"/>
+        </w:rPr>
+        <w:t xml:space="preserve"> </w:t>
+      </w:r>
+      <w:r>
+        <w:rPr>
+          <w:rFonts w:ascii="Segoe UI" w:hAnsi="Segoe UI" w:cs="Segoe UI"/>
+          <w:color w:val="0D0D0D"/>
+        </w:rPr>
+        <w:t>로그인</w:t>
+      </w:r>
+      <w:r>
+        <w:rPr>
+          <w:rFonts w:ascii="Segoe UI" w:hAnsi="Segoe UI" w:cs="Segoe UI"/>
+          <w:color w:val="0D0D0D"/>
+        </w:rPr>
+        <w:t xml:space="preserve"> </w:t>
+      </w:r>
+      <w:r>
+        <w:rPr>
+          <w:rFonts w:ascii="Segoe UI" w:hAnsi="Segoe UI" w:cs="Segoe UI"/>
+          <w:color w:val="0D0D0D"/>
+        </w:rPr>
+        <w:t>실패</w:t>
+      </w:r>
+      <w:r>
+        <w:rPr>
+          <w:rFonts w:ascii="Segoe UI" w:hAnsi="Segoe UI" w:cs="Segoe UI"/>
+          <w:color w:val="0D0D0D"/>
+        </w:rPr>
+        <w:t xml:space="preserve"> </w:t>
+      </w:r>
+      <w:proofErr w:type="spellStart"/>
+      <w:r>
+        <w:rPr>
+          <w:rFonts w:ascii="Segoe UI" w:hAnsi="Segoe UI" w:cs="Segoe UI"/>
+          <w:color w:val="0D0D0D"/>
+        </w:rPr>
+        <w:t>핸들러를</w:t>
+      </w:r>
+      <w:proofErr w:type="spellEnd"/>
+      <w:r>
+        <w:rPr>
+          <w:rFonts w:ascii="Segoe UI" w:hAnsi="Segoe UI" w:cs="Segoe UI"/>
+          <w:color w:val="0D0D0D"/>
+        </w:rPr>
+        <w:t xml:space="preserve"> </w:t>
+      </w:r>
+      <w:r>
+        <w:rPr>
+          <w:rFonts w:ascii="Segoe UI" w:hAnsi="Segoe UI" w:cs="Segoe UI"/>
+          <w:color w:val="0D0D0D"/>
+        </w:rPr>
+        <w:t>구성할</w:t>
+      </w:r>
+      <w:r>
+        <w:rPr>
+          <w:rFonts w:ascii="Segoe UI" w:hAnsi="Segoe UI" w:cs="Segoe UI"/>
+          <w:color w:val="0D0D0D"/>
+        </w:rPr>
+        <w:t xml:space="preserve"> </w:t>
+      </w:r>
+      <w:r>
+        <w:rPr>
+          <w:rFonts w:ascii="Segoe UI" w:hAnsi="Segoe UI" w:cs="Segoe UI"/>
+          <w:color w:val="0D0D0D"/>
+        </w:rPr>
+        <w:t>수</w:t>
+      </w:r>
+      <w:r>
+        <w:rPr>
+          <w:rFonts w:ascii="Segoe UI" w:hAnsi="Segoe UI" w:cs="Segoe UI"/>
+          <w:color w:val="0D0D0D"/>
+        </w:rPr>
+        <w:t xml:space="preserve"> </w:t>
+      </w:r>
+      <w:r>
+        <w:rPr>
+          <w:rFonts w:ascii="Segoe UI" w:hAnsi="Segoe UI" w:cs="Segoe UI"/>
+          <w:color w:val="0D0D0D"/>
+        </w:rPr>
+        <w:t>있습니다</w:t>
+      </w:r>
+      <w:r>
+        <w:rPr>
+          <w:rFonts w:ascii="Segoe UI" w:hAnsi="Segoe UI" w:cs="Segoe UI"/>
+          <w:color w:val="0D0D0D"/>
+        </w:rPr>
+        <w:t xml:space="preserve">. </w:t>
+      </w:r>
+      <w:r>
+        <w:rPr>
+          <w:rFonts w:ascii="Segoe UI" w:hAnsi="Segoe UI" w:cs="Segoe UI"/>
+          <w:color w:val="0D0D0D"/>
+        </w:rPr>
+        <w:t>이</w:t>
+      </w:r>
+      <w:r>
+        <w:rPr>
+          <w:rFonts w:ascii="Segoe UI" w:hAnsi="Segoe UI" w:cs="Segoe UI"/>
+          <w:color w:val="0D0D0D"/>
+        </w:rPr>
+        <w:t xml:space="preserve"> </w:t>
+      </w:r>
+      <w:proofErr w:type="spellStart"/>
+      <w:r>
+        <w:rPr>
+          <w:rFonts w:ascii="Segoe UI" w:hAnsi="Segoe UI" w:cs="Segoe UI"/>
+          <w:color w:val="0D0D0D"/>
+        </w:rPr>
+        <w:t>핸들러는</w:t>
+      </w:r>
+      <w:proofErr w:type="spellEnd"/>
+      <w:r>
+        <w:rPr>
+          <w:rFonts w:ascii="Segoe UI" w:hAnsi="Segoe UI" w:cs="Segoe UI"/>
+          <w:color w:val="0D0D0D"/>
+        </w:rPr>
+        <w:t xml:space="preserve"> </w:t>
+      </w:r>
+      <w:r>
+        <w:rPr>
+          <w:rFonts w:ascii="Segoe UI" w:hAnsi="Segoe UI" w:cs="Segoe UI"/>
+          <w:color w:val="0D0D0D"/>
+        </w:rPr>
+        <w:t>로그인에</w:t>
+      </w:r>
+      <w:r>
+        <w:rPr>
+          <w:rFonts w:ascii="Segoe UI" w:hAnsi="Segoe UI" w:cs="Segoe UI"/>
+          <w:color w:val="0D0D0D"/>
+        </w:rPr>
+        <w:t xml:space="preserve"> </w:t>
+      </w:r>
+      <w:r>
+        <w:rPr>
+          <w:rFonts w:ascii="Segoe UI" w:hAnsi="Segoe UI" w:cs="Segoe UI"/>
+          <w:color w:val="0D0D0D"/>
+        </w:rPr>
+        <w:t>실패했을</w:t>
+      </w:r>
+      <w:r>
+        <w:rPr>
+          <w:rFonts w:ascii="Segoe UI" w:hAnsi="Segoe UI" w:cs="Segoe UI"/>
+          <w:color w:val="0D0D0D"/>
+        </w:rPr>
+        <w:t xml:space="preserve"> </w:t>
+      </w:r>
+      <w:r>
+        <w:rPr>
+          <w:rFonts w:ascii="Segoe UI" w:hAnsi="Segoe UI" w:cs="Segoe UI"/>
+          <w:color w:val="0D0D0D"/>
+        </w:rPr>
+        <w:t>때</w:t>
+      </w:r>
+      <w:r>
+        <w:rPr>
+          <w:rFonts w:ascii="Segoe UI" w:hAnsi="Segoe UI" w:cs="Segoe UI"/>
+          <w:color w:val="0D0D0D"/>
+        </w:rPr>
+        <w:t xml:space="preserve"> </w:t>
+      </w:r>
+      <w:r>
+        <w:rPr>
+          <w:rFonts w:ascii="Segoe UI" w:hAnsi="Segoe UI" w:cs="Segoe UI"/>
+          <w:color w:val="0D0D0D"/>
+        </w:rPr>
+        <w:t>실행할</w:t>
+      </w:r>
+      <w:r>
+        <w:rPr>
+          <w:rFonts w:ascii="Segoe UI" w:hAnsi="Segoe UI" w:cs="Segoe UI"/>
+          <w:color w:val="0D0D0D"/>
+        </w:rPr>
+        <w:t xml:space="preserve"> </w:t>
+      </w:r>
+      <w:r>
+        <w:rPr>
+          <w:rFonts w:ascii="Segoe UI" w:hAnsi="Segoe UI" w:cs="Segoe UI"/>
+          <w:color w:val="0D0D0D"/>
+        </w:rPr>
+        <w:t>동작을</w:t>
+      </w:r>
+      <w:r>
+        <w:rPr>
+          <w:rFonts w:ascii="Segoe UI" w:hAnsi="Segoe UI" w:cs="Segoe UI"/>
+          <w:color w:val="0D0D0D"/>
+        </w:rPr>
+        <w:t xml:space="preserve"> </w:t>
+      </w:r>
+      <w:r>
+        <w:rPr>
+          <w:rFonts w:ascii="Segoe UI" w:hAnsi="Segoe UI" w:cs="Segoe UI"/>
+          <w:color w:val="0D0D0D"/>
+        </w:rPr>
+        <w:t>정의합니다</w:t>
+      </w:r>
+      <w:r>
+        <w:rPr>
+          <w:rFonts w:ascii="Segoe UI" w:hAnsi="Segoe UI" w:cs="Segoe UI"/>
+          <w:color w:val="0D0D0D"/>
+        </w:rPr>
+        <w:t xml:space="preserve">. </w:t>
+      </w:r>
+      <w:r>
+        <w:rPr>
+          <w:rFonts w:ascii="Segoe UI" w:hAnsi="Segoe UI" w:cs="Segoe UI"/>
+          <w:color w:val="0D0D0D"/>
+        </w:rPr>
+        <w:t>예를</w:t>
+      </w:r>
+      <w:r>
+        <w:rPr>
+          <w:rFonts w:ascii="Segoe UI" w:hAnsi="Segoe UI" w:cs="Segoe UI"/>
+          <w:color w:val="0D0D0D"/>
+        </w:rPr>
+        <w:t xml:space="preserve"> </w:t>
+      </w:r>
+      <w:r>
+        <w:rPr>
+          <w:rFonts w:ascii="Segoe UI" w:hAnsi="Segoe UI" w:cs="Segoe UI"/>
+          <w:color w:val="0D0D0D"/>
+        </w:rPr>
+        <w:t>들어</w:t>
+      </w:r>
+      <w:r>
+        <w:rPr>
+          <w:rFonts w:ascii="Segoe UI" w:hAnsi="Segoe UI" w:cs="Segoe UI"/>
+          <w:color w:val="0D0D0D"/>
+        </w:rPr>
+        <w:t xml:space="preserve"> </w:t>
+      </w:r>
+      <w:r>
+        <w:rPr>
+          <w:rFonts w:ascii="Segoe UI" w:hAnsi="Segoe UI" w:cs="Segoe UI"/>
+          <w:color w:val="0D0D0D"/>
+        </w:rPr>
+        <w:t>로그인</w:t>
+      </w:r>
+      <w:r>
+        <w:rPr>
+          <w:rFonts w:ascii="Segoe UI" w:hAnsi="Segoe UI" w:cs="Segoe UI"/>
+          <w:color w:val="0D0D0D"/>
+        </w:rPr>
+        <w:t xml:space="preserve"> </w:t>
+      </w:r>
+      <w:proofErr w:type="spellStart"/>
+      <w:r>
+        <w:rPr>
+          <w:rFonts w:ascii="Segoe UI" w:hAnsi="Segoe UI" w:cs="Segoe UI"/>
+          <w:color w:val="0D0D0D"/>
+        </w:rPr>
+        <w:t>실패시</w:t>
+      </w:r>
+      <w:proofErr w:type="spellEnd"/>
+      <w:r>
+        <w:rPr>
+          <w:rFonts w:ascii="Segoe UI" w:hAnsi="Segoe UI" w:cs="Segoe UI"/>
+          <w:color w:val="0D0D0D"/>
+        </w:rPr>
+        <w:t xml:space="preserve"> </w:t>
+      </w:r>
+      <w:r>
+        <w:rPr>
+          <w:rFonts w:ascii="Segoe UI" w:hAnsi="Segoe UI" w:cs="Segoe UI"/>
+          <w:color w:val="0D0D0D"/>
+        </w:rPr>
+        <w:t>실행할</w:t>
+      </w:r>
+      <w:r>
+        <w:rPr>
+          <w:rFonts w:ascii="Segoe UI" w:hAnsi="Segoe UI" w:cs="Segoe UI"/>
+          <w:color w:val="0D0D0D"/>
+        </w:rPr>
+        <w:t xml:space="preserve"> </w:t>
+      </w:r>
+      <w:r>
+        <w:rPr>
+          <w:rFonts w:ascii="Segoe UI" w:hAnsi="Segoe UI" w:cs="Segoe UI"/>
+          <w:color w:val="0D0D0D"/>
+        </w:rPr>
+        <w:t>작업이나</w:t>
+      </w:r>
+      <w:r>
+        <w:rPr>
+          <w:rFonts w:ascii="Segoe UI" w:hAnsi="Segoe UI" w:cs="Segoe UI"/>
+          <w:color w:val="0D0D0D"/>
+        </w:rPr>
+        <w:t xml:space="preserve"> </w:t>
+      </w:r>
+      <w:proofErr w:type="spellStart"/>
+      <w:r>
+        <w:rPr>
+          <w:rFonts w:ascii="Segoe UI" w:hAnsi="Segoe UI" w:cs="Segoe UI"/>
+          <w:color w:val="0D0D0D"/>
+        </w:rPr>
+        <w:t>실패시</w:t>
+      </w:r>
+      <w:proofErr w:type="spellEnd"/>
+      <w:r>
+        <w:rPr>
+          <w:rFonts w:ascii="Segoe UI" w:hAnsi="Segoe UI" w:cs="Segoe UI"/>
+          <w:color w:val="0D0D0D"/>
+        </w:rPr>
+        <w:t xml:space="preserve"> </w:t>
+      </w:r>
+      <w:r>
+        <w:rPr>
+          <w:rFonts w:ascii="Segoe UI" w:hAnsi="Segoe UI" w:cs="Segoe UI"/>
+          <w:color w:val="0D0D0D"/>
+        </w:rPr>
+        <w:t>보낼</w:t>
+      </w:r>
+      <w:r>
+        <w:rPr>
+          <w:rFonts w:ascii="Segoe UI" w:hAnsi="Segoe UI" w:cs="Segoe UI"/>
+          <w:color w:val="0D0D0D"/>
+        </w:rPr>
+        <w:t xml:space="preserve"> </w:t>
+      </w:r>
+      <w:r>
+        <w:rPr>
+          <w:rFonts w:ascii="Segoe UI" w:hAnsi="Segoe UI" w:cs="Segoe UI"/>
+          <w:color w:val="0D0D0D"/>
+        </w:rPr>
+        <w:t>에러</w:t>
+      </w:r>
+      <w:r>
+        <w:rPr>
+          <w:rFonts w:ascii="Segoe UI" w:hAnsi="Segoe UI" w:cs="Segoe UI"/>
+          <w:color w:val="0D0D0D"/>
+        </w:rPr>
+        <w:t xml:space="preserve"> </w:t>
+      </w:r>
+      <w:r>
+        <w:rPr>
+          <w:rFonts w:ascii="Segoe UI" w:hAnsi="Segoe UI" w:cs="Segoe UI"/>
+          <w:color w:val="0D0D0D"/>
+        </w:rPr>
+        <w:t>메시지를</w:t>
+      </w:r>
+      <w:r>
+        <w:rPr>
+          <w:rFonts w:ascii="Segoe UI" w:hAnsi="Segoe UI" w:cs="Segoe UI"/>
+          <w:color w:val="0D0D0D"/>
+        </w:rPr>
+        <w:t xml:space="preserve"> </w:t>
+      </w:r>
+      <w:r>
+        <w:rPr>
+          <w:rFonts w:ascii="Segoe UI" w:hAnsi="Segoe UI" w:cs="Segoe UI"/>
+          <w:color w:val="0D0D0D"/>
+        </w:rPr>
+        <w:t>설정할</w:t>
+      </w:r>
+      <w:r>
+        <w:rPr>
+          <w:rFonts w:ascii="Segoe UI" w:hAnsi="Segoe UI" w:cs="Segoe UI"/>
+          <w:color w:val="0D0D0D"/>
+        </w:rPr>
+        <w:t xml:space="preserve"> </w:t>
+      </w:r>
+      <w:r>
+        <w:rPr>
+          <w:rFonts w:ascii="Segoe UI" w:hAnsi="Segoe UI" w:cs="Segoe UI"/>
+          <w:color w:val="0D0D0D"/>
+        </w:rPr>
+        <w:t>수</w:t>
+      </w:r>
+      <w:r>
+        <w:rPr>
+          <w:rFonts w:ascii="Segoe UI" w:hAnsi="Segoe UI" w:cs="Segoe UI"/>
+          <w:color w:val="0D0D0D"/>
+        </w:rPr>
+        <w:t xml:space="preserve"> </w:t>
+      </w:r>
+      <w:r>
+        <w:rPr>
+          <w:rFonts w:ascii="Segoe UI" w:hAnsi="Segoe UI" w:cs="Segoe UI"/>
+          <w:color w:val="0D0D0D"/>
+        </w:rPr>
+        <w:t>있습니다</w:t>
+      </w:r>
+      <w:r>
+        <w:rPr>
+          <w:rFonts w:ascii="Segoe UI" w:hAnsi="Segoe UI" w:cs="Segoe UI"/>
+          <w:color w:val="0D0D0D"/>
+        </w:rPr>
+        <w:t>.</w:t>
+      </w:r>
+    </w:p>
+    <w:p>
+      <w:pPr>
+        <w:pStyle w:val="aa"/>
+        <w:pBdr>
+          <w:top w:val="single" w:sz="2" w:space="0" w:color="E3E3E3"/>
+          <w:left w:val="single" w:sz="2" w:space="0" w:color="E3E3E3"/>
+          <w:bottom w:val="single" w:sz="2" w:space="0" w:color="E3E3E3"/>
+          <w:right w:val="single" w:sz="2" w:space="0" w:color="E3E3E3"/>
+        </w:pBdr>
+        <w:shd w:val="clear" w:color="auto" w:fill="FFFFFF"/>
+        <w:spacing w:before="300" w:beforeAutospacing="0" w:after="300" w:afterAutospacing="0"/>
+        <w:rPr>
+          <w:rFonts w:ascii="Segoe UI" w:hAnsi="Segoe UI" w:cs="Segoe UI"/>
+          <w:color w:val="0D0D0D"/>
+        </w:rPr>
+      </w:pPr>
+      <w:r>
+        <w:rPr>
+          <w:rFonts w:ascii="Segoe UI" w:hAnsi="Segoe UI" w:cs="Segoe UI"/>
+          <w:color w:val="0D0D0D"/>
+        </w:rPr>
+        <w:t>따라서</w:t>
+      </w:r>
+      <w:r>
+        <w:rPr>
+          <w:rFonts w:ascii="Segoe UI" w:hAnsi="Segoe UI" w:cs="Segoe UI"/>
+          <w:color w:val="0D0D0D"/>
+        </w:rPr>
+        <w:t xml:space="preserve"> </w:t>
+      </w:r>
+      <w:proofErr w:type="spellStart"/>
+      <w:r>
+        <w:rPr>
+          <w:rStyle w:val="HTML"/>
+          <w:rFonts w:ascii="Ubuntu Mono" w:hAnsi="Ubuntu Mono"/>
+          <w:b/>
+          <w:bCs/>
+          <w:color w:val="0D0D0D"/>
+          <w:sz w:val="21"/>
+          <w:szCs w:val="21"/>
+          <w:bdr w:val="single" w:sz="2" w:space="0" w:color="E3E3E3" w:frame="1"/>
+        </w:rPr>
+        <w:t>AuthenticationProvider</w:t>
+      </w:r>
+      <w:proofErr w:type="spellEnd"/>
+      <w:r>
+        <w:rPr>
+          <w:rFonts w:ascii="Segoe UI" w:hAnsi="Segoe UI" w:cs="Segoe UI"/>
+          <w:color w:val="0D0D0D"/>
+        </w:rPr>
+        <w:t>에서</w:t>
+      </w:r>
+      <w:r>
+        <w:rPr>
+          <w:rFonts w:ascii="Segoe UI" w:hAnsi="Segoe UI" w:cs="Segoe UI"/>
+          <w:color w:val="0D0D0D"/>
+        </w:rPr>
+        <w:t xml:space="preserve"> </w:t>
+      </w:r>
+      <w:r>
+        <w:rPr>
+          <w:rFonts w:ascii="Segoe UI" w:hAnsi="Segoe UI" w:cs="Segoe UI"/>
+          <w:color w:val="0D0D0D"/>
+        </w:rPr>
+        <w:t>인증이</w:t>
+      </w:r>
+      <w:r>
+        <w:rPr>
+          <w:rFonts w:ascii="Segoe UI" w:hAnsi="Segoe UI" w:cs="Segoe UI"/>
+          <w:color w:val="0D0D0D"/>
+        </w:rPr>
+        <w:t xml:space="preserve"> </w:t>
+      </w:r>
+      <w:r>
+        <w:rPr>
+          <w:rFonts w:ascii="Segoe UI" w:hAnsi="Segoe UI" w:cs="Segoe UI"/>
+          <w:color w:val="0D0D0D"/>
+        </w:rPr>
+        <w:t>실패하면</w:t>
+      </w:r>
+      <w:r>
+        <w:rPr>
+          <w:rFonts w:ascii="Segoe UI" w:hAnsi="Segoe UI" w:cs="Segoe UI"/>
+          <w:color w:val="0D0D0D"/>
+        </w:rPr>
+        <w:t xml:space="preserve"> </w:t>
+      </w:r>
+      <w:proofErr w:type="spellStart"/>
+      <w:r>
+        <w:rPr>
+          <w:rStyle w:val="HTML"/>
+          <w:rFonts w:ascii="Ubuntu Mono" w:hAnsi="Ubuntu Mono"/>
+          <w:b/>
+          <w:bCs/>
+          <w:color w:val="0D0D0D"/>
+          <w:sz w:val="21"/>
+          <w:szCs w:val="21"/>
+          <w:bdr w:val="single" w:sz="2" w:space="0" w:color="E3E3E3" w:frame="1"/>
+        </w:rPr>
+        <w:t>AuthenticationFilter</w:t>
+      </w:r>
+      <w:proofErr w:type="spellEnd"/>
+      <w:r>
+        <w:rPr>
+          <w:rFonts w:ascii="Segoe UI" w:hAnsi="Segoe UI" w:cs="Segoe UI"/>
+          <w:color w:val="0D0D0D"/>
+        </w:rPr>
+        <w:t>로</w:t>
+      </w:r>
+      <w:r>
+        <w:rPr>
+          <w:rFonts w:ascii="Segoe UI" w:hAnsi="Segoe UI" w:cs="Segoe UI"/>
+          <w:color w:val="0D0D0D"/>
+        </w:rPr>
+        <w:t xml:space="preserve"> </w:t>
+      </w:r>
+      <w:r>
+        <w:rPr>
+          <w:rFonts w:ascii="Segoe UI" w:hAnsi="Segoe UI" w:cs="Segoe UI"/>
+          <w:color w:val="0D0D0D"/>
+        </w:rPr>
+        <w:t>예외가</w:t>
+      </w:r>
+      <w:r>
+        <w:rPr>
+          <w:rFonts w:ascii="Segoe UI" w:hAnsi="Segoe UI" w:cs="Segoe UI"/>
+          <w:color w:val="0D0D0D"/>
+        </w:rPr>
+        <w:t xml:space="preserve"> </w:t>
+      </w:r>
+      <w:r>
+        <w:rPr>
+          <w:rFonts w:ascii="Segoe UI" w:hAnsi="Segoe UI" w:cs="Segoe UI"/>
+          <w:color w:val="0D0D0D"/>
+        </w:rPr>
+        <w:t>전달되고</w:t>
+      </w:r>
+      <w:r>
+        <w:rPr>
+          <w:rFonts w:ascii="Segoe UI" w:hAnsi="Segoe UI" w:cs="Segoe UI"/>
+          <w:color w:val="0D0D0D"/>
+        </w:rPr>
+        <w:t xml:space="preserve">, </w:t>
+      </w:r>
+      <w:proofErr w:type="spellStart"/>
+      <w:r>
+        <w:rPr>
+          <w:rStyle w:val="HTML"/>
+          <w:rFonts w:ascii="Ubuntu Mono" w:hAnsi="Ubuntu Mono"/>
+          <w:b/>
+          <w:bCs/>
+          <w:color w:val="0D0D0D"/>
+          <w:sz w:val="21"/>
+          <w:szCs w:val="21"/>
+          <w:bdr w:val="single" w:sz="2" w:space="0" w:color="E3E3E3" w:frame="1"/>
+        </w:rPr>
+        <w:t>AuthenticationFilter</w:t>
+      </w:r>
+      <w:proofErr w:type="spellEnd"/>
+      <w:r>
+        <w:rPr>
+          <w:rFonts w:ascii="Segoe UI" w:hAnsi="Segoe UI" w:cs="Segoe UI"/>
+          <w:color w:val="0D0D0D"/>
+        </w:rPr>
+        <w:t>는</w:t>
+      </w:r>
+      <w:r>
+        <w:rPr>
+          <w:rFonts w:ascii="Segoe UI" w:hAnsi="Segoe UI" w:cs="Segoe UI"/>
+          <w:color w:val="0D0D0D"/>
+        </w:rPr>
+        <w:t xml:space="preserve"> </w:t>
+      </w:r>
+      <w:r>
+        <w:rPr>
+          <w:rFonts w:ascii="Segoe UI" w:hAnsi="Segoe UI" w:cs="Segoe UI"/>
+          <w:color w:val="0D0D0D"/>
+        </w:rPr>
+        <w:t>설정된</w:t>
+      </w:r>
+      <w:r>
+        <w:rPr>
+          <w:rFonts w:ascii="Segoe UI" w:hAnsi="Segoe UI" w:cs="Segoe UI"/>
+          <w:color w:val="0D0D0D"/>
+        </w:rPr>
+        <w:t xml:space="preserve"> </w:t>
+      </w:r>
+      <w:r>
+        <w:rPr>
+          <w:rFonts w:ascii="Segoe UI" w:hAnsi="Segoe UI" w:cs="Segoe UI"/>
+          <w:color w:val="0D0D0D"/>
+        </w:rPr>
+        <w:t>실패</w:t>
+      </w:r>
+      <w:r>
+        <w:rPr>
+          <w:rFonts w:ascii="Segoe UI" w:hAnsi="Segoe UI" w:cs="Segoe UI"/>
+          <w:color w:val="0D0D0D"/>
+        </w:rPr>
+        <w:t xml:space="preserve"> </w:t>
+      </w:r>
+      <w:proofErr w:type="spellStart"/>
+      <w:r>
+        <w:rPr>
+          <w:rFonts w:ascii="Segoe UI" w:hAnsi="Segoe UI" w:cs="Segoe UI"/>
+          <w:color w:val="0D0D0D"/>
+        </w:rPr>
+        <w:t>핸들러에게</w:t>
+      </w:r>
+      <w:proofErr w:type="spellEnd"/>
+      <w:r>
+        <w:rPr>
+          <w:rFonts w:ascii="Segoe UI" w:hAnsi="Segoe UI" w:cs="Segoe UI"/>
+          <w:color w:val="0D0D0D"/>
+        </w:rPr>
+        <w:t xml:space="preserve"> </w:t>
+      </w:r>
+      <w:r>
+        <w:rPr>
+          <w:rFonts w:ascii="Segoe UI" w:hAnsi="Segoe UI" w:cs="Segoe UI"/>
+          <w:color w:val="0D0D0D"/>
+        </w:rPr>
+        <w:t>해당</w:t>
+      </w:r>
+      <w:r>
+        <w:rPr>
+          <w:rFonts w:ascii="Segoe UI" w:hAnsi="Segoe UI" w:cs="Segoe UI"/>
+          <w:color w:val="0D0D0D"/>
+        </w:rPr>
+        <w:t xml:space="preserve"> </w:t>
+      </w:r>
+      <w:r>
+        <w:rPr>
+          <w:rFonts w:ascii="Segoe UI" w:hAnsi="Segoe UI" w:cs="Segoe UI"/>
+          <w:color w:val="0D0D0D"/>
+        </w:rPr>
+        <w:t>예외를</w:t>
+      </w:r>
+      <w:r>
+        <w:rPr>
+          <w:rFonts w:ascii="Segoe UI" w:hAnsi="Segoe UI" w:cs="Segoe UI"/>
+          <w:color w:val="0D0D0D"/>
+        </w:rPr>
+        <w:t xml:space="preserve"> </w:t>
+      </w:r>
+      <w:r>
+        <w:rPr>
+          <w:rFonts w:ascii="Segoe UI" w:hAnsi="Segoe UI" w:cs="Segoe UI"/>
+          <w:color w:val="0D0D0D"/>
+        </w:rPr>
+        <w:t>전달합니다</w:t>
+      </w:r>
+      <w:r>
+        <w:rPr>
+          <w:rFonts w:ascii="Segoe UI" w:hAnsi="Segoe UI" w:cs="Segoe UI"/>
+          <w:color w:val="0D0D0D"/>
+        </w:rPr>
+        <w:t xml:space="preserve">. </w:t>
+      </w:r>
+      <w:r>
+        <w:rPr>
+          <w:rFonts w:ascii="Segoe UI" w:hAnsi="Segoe UI" w:cs="Segoe UI"/>
+          <w:color w:val="0D0D0D"/>
+        </w:rPr>
+        <w:t>실패</w:t>
+      </w:r>
+      <w:r>
+        <w:rPr>
+          <w:rFonts w:ascii="Segoe UI" w:hAnsi="Segoe UI" w:cs="Segoe UI"/>
+          <w:color w:val="0D0D0D"/>
+        </w:rPr>
+        <w:t xml:space="preserve"> </w:t>
+      </w:r>
+      <w:proofErr w:type="spellStart"/>
+      <w:r>
+        <w:rPr>
+          <w:rFonts w:ascii="Segoe UI" w:hAnsi="Segoe UI" w:cs="Segoe UI"/>
+          <w:color w:val="0D0D0D"/>
+        </w:rPr>
+        <w:t>핸들러는</w:t>
+      </w:r>
+      <w:proofErr w:type="spellEnd"/>
+      <w:r>
+        <w:rPr>
+          <w:rFonts w:ascii="Segoe UI" w:hAnsi="Segoe UI" w:cs="Segoe UI"/>
+          <w:color w:val="0D0D0D"/>
+        </w:rPr>
+        <w:t xml:space="preserve"> </w:t>
+      </w:r>
+      <w:r>
+        <w:rPr>
+          <w:rFonts w:ascii="Segoe UI" w:hAnsi="Segoe UI" w:cs="Segoe UI"/>
+          <w:color w:val="0D0D0D"/>
+        </w:rPr>
+        <w:t>설정된</w:t>
+      </w:r>
+      <w:r>
+        <w:rPr>
+          <w:rFonts w:ascii="Segoe UI" w:hAnsi="Segoe UI" w:cs="Segoe UI"/>
+          <w:color w:val="0D0D0D"/>
+        </w:rPr>
+        <w:t xml:space="preserve"> </w:t>
+      </w:r>
+      <w:r>
+        <w:rPr>
+          <w:rFonts w:ascii="Segoe UI" w:hAnsi="Segoe UI" w:cs="Segoe UI"/>
+          <w:color w:val="0D0D0D"/>
+        </w:rPr>
+        <w:t>동작을</w:t>
+      </w:r>
+      <w:r>
+        <w:rPr>
+          <w:rFonts w:ascii="Segoe UI" w:hAnsi="Segoe UI" w:cs="Segoe UI"/>
+          <w:color w:val="0D0D0D"/>
+        </w:rPr>
+        <w:t xml:space="preserve"> </w:t>
+      </w:r>
+      <w:r>
+        <w:rPr>
+          <w:rFonts w:ascii="Segoe UI" w:hAnsi="Segoe UI" w:cs="Segoe UI"/>
+          <w:color w:val="0D0D0D"/>
+        </w:rPr>
+        <w:t>실행하고</w:t>
+      </w:r>
+      <w:r>
+        <w:rPr>
+          <w:rFonts w:ascii="Segoe UI" w:hAnsi="Segoe UI" w:cs="Segoe UI"/>
+          <w:color w:val="0D0D0D"/>
+        </w:rPr>
+        <w:t xml:space="preserve">, </w:t>
+      </w:r>
+      <w:r>
+        <w:rPr>
+          <w:rFonts w:ascii="Segoe UI" w:hAnsi="Segoe UI" w:cs="Segoe UI"/>
+          <w:color w:val="0D0D0D"/>
+        </w:rPr>
+        <w:t>예를</w:t>
+      </w:r>
+      <w:r>
+        <w:rPr>
+          <w:rFonts w:ascii="Segoe UI" w:hAnsi="Segoe UI" w:cs="Segoe UI"/>
+          <w:color w:val="0D0D0D"/>
+        </w:rPr>
+        <w:t xml:space="preserve"> </w:t>
+      </w:r>
+      <w:r>
+        <w:rPr>
+          <w:rFonts w:ascii="Segoe UI" w:hAnsi="Segoe UI" w:cs="Segoe UI"/>
+          <w:color w:val="0D0D0D"/>
+        </w:rPr>
+        <w:t>들어</w:t>
+      </w:r>
+      <w:r>
+        <w:rPr>
+          <w:rFonts w:ascii="Segoe UI" w:hAnsi="Segoe UI" w:cs="Segoe UI"/>
+          <w:color w:val="0D0D0D"/>
+        </w:rPr>
+        <w:t xml:space="preserve"> </w:t>
+      </w:r>
+      <w:r>
+        <w:rPr>
+          <w:rFonts w:ascii="Segoe UI" w:hAnsi="Segoe UI" w:cs="Segoe UI"/>
+          <w:color w:val="0D0D0D"/>
+        </w:rPr>
+        <w:t>실패한</w:t>
+      </w:r>
+      <w:r>
+        <w:rPr>
+          <w:rFonts w:ascii="Segoe UI" w:hAnsi="Segoe UI" w:cs="Segoe UI"/>
+          <w:color w:val="0D0D0D"/>
+        </w:rPr>
+        <w:t xml:space="preserve"> </w:t>
+      </w:r>
+      <w:r>
+        <w:rPr>
+          <w:rFonts w:ascii="Segoe UI" w:hAnsi="Segoe UI" w:cs="Segoe UI"/>
+          <w:color w:val="0D0D0D"/>
+        </w:rPr>
+        <w:t>로그인을</w:t>
+      </w:r>
+      <w:r>
+        <w:rPr>
+          <w:rFonts w:ascii="Segoe UI" w:hAnsi="Segoe UI" w:cs="Segoe UI"/>
+          <w:color w:val="0D0D0D"/>
+        </w:rPr>
+        <w:t xml:space="preserve"> </w:t>
+      </w:r>
+      <w:r>
+        <w:rPr>
+          <w:rFonts w:ascii="Segoe UI" w:hAnsi="Segoe UI" w:cs="Segoe UI"/>
+          <w:color w:val="0D0D0D"/>
+        </w:rPr>
+        <w:t>기록하거나</w:t>
+      </w:r>
+      <w:r>
+        <w:rPr>
+          <w:rFonts w:ascii="Segoe UI" w:hAnsi="Segoe UI" w:cs="Segoe UI"/>
+          <w:color w:val="0D0D0D"/>
+        </w:rPr>
+        <w:t xml:space="preserve"> </w:t>
+      </w:r>
+      <w:r>
+        <w:rPr>
+          <w:rFonts w:ascii="Segoe UI" w:hAnsi="Segoe UI" w:cs="Segoe UI"/>
+          <w:color w:val="0D0D0D"/>
+        </w:rPr>
+        <w:t>실패</w:t>
+      </w:r>
+      <w:r>
+        <w:rPr>
+          <w:rFonts w:ascii="Segoe UI" w:hAnsi="Segoe UI" w:cs="Segoe UI"/>
+          <w:color w:val="0D0D0D"/>
+        </w:rPr>
+        <w:t xml:space="preserve"> </w:t>
+      </w:r>
+      <w:r>
+        <w:rPr>
+          <w:rFonts w:ascii="Segoe UI" w:hAnsi="Segoe UI" w:cs="Segoe UI"/>
+          <w:color w:val="0D0D0D"/>
+        </w:rPr>
+        <w:t>메시지를</w:t>
+      </w:r>
+      <w:r>
+        <w:rPr>
+          <w:rFonts w:ascii="Segoe UI" w:hAnsi="Segoe UI" w:cs="Segoe UI"/>
+          <w:color w:val="0D0D0D"/>
+        </w:rPr>
+        <w:t xml:space="preserve"> </w:t>
+      </w:r>
+      <w:r>
+        <w:rPr>
+          <w:rFonts w:ascii="Segoe UI" w:hAnsi="Segoe UI" w:cs="Segoe UI"/>
+          <w:color w:val="0D0D0D"/>
+        </w:rPr>
+        <w:t>전송하는</w:t>
+      </w:r>
+      <w:r>
+        <w:rPr>
+          <w:rFonts w:ascii="Segoe UI" w:hAnsi="Segoe UI" w:cs="Segoe UI"/>
+          <w:color w:val="0D0D0D"/>
+        </w:rPr>
+        <w:t xml:space="preserve"> </w:t>
+      </w:r>
+      <w:r>
+        <w:rPr>
+          <w:rFonts w:ascii="Segoe UI" w:hAnsi="Segoe UI" w:cs="Segoe UI"/>
+          <w:color w:val="0D0D0D"/>
+        </w:rPr>
+        <w:t>등의</w:t>
+      </w:r>
+      <w:r>
+        <w:rPr>
+          <w:rFonts w:ascii="Segoe UI" w:hAnsi="Segoe UI" w:cs="Segoe UI"/>
+          <w:color w:val="0D0D0D"/>
+        </w:rPr>
+        <w:t xml:space="preserve"> </w:t>
+      </w:r>
+      <w:r>
+        <w:rPr>
+          <w:rFonts w:ascii="Segoe UI" w:hAnsi="Segoe UI" w:cs="Segoe UI"/>
+          <w:color w:val="0D0D0D"/>
+        </w:rPr>
+        <w:t>작업을</w:t>
+      </w:r>
+      <w:r>
+        <w:rPr>
+          <w:rFonts w:ascii="Segoe UI" w:hAnsi="Segoe UI" w:cs="Segoe UI"/>
+          <w:color w:val="0D0D0D"/>
+        </w:rPr>
+        <w:t xml:space="preserve"> </w:t>
+      </w:r>
+      <w:r>
+        <w:rPr>
+          <w:rFonts w:ascii="Segoe UI" w:hAnsi="Segoe UI" w:cs="Segoe UI"/>
+          <w:color w:val="0D0D0D"/>
+        </w:rPr>
+        <w:t>수행합니다</w:t>
+      </w:r>
+      <w:r>
+        <w:rPr>
+          <w:rFonts w:ascii="Segoe UI" w:hAnsi="Segoe UI" w:cs="Segoe UI"/>
+          <w:color w:val="0D0D0D"/>
+        </w:rPr>
+        <w:t>.</w:t>
+      </w:r>
+    </w:p>
+    <w:p>
+      <w:pPr>
+        <w:pStyle w:val="aa"/>
+        <w:pBdr>
+          <w:top w:val="single" w:sz="2" w:space="0" w:color="E3E3E3"/>
+          <w:left w:val="single" w:sz="2" w:space="0" w:color="E3E3E3"/>
+          <w:bottom w:val="single" w:sz="2" w:space="0" w:color="E3E3E3"/>
+          <w:right w:val="single" w:sz="2" w:space="0" w:color="E3E3E3"/>
+        </w:pBdr>
+        <w:shd w:val="clear" w:color="auto" w:fill="FFFFFF"/>
+        <w:spacing w:before="300" w:beforeAutospacing="0" w:after="0" w:afterAutospacing="0"/>
+        <w:rPr>
+          <w:rFonts w:ascii="Segoe UI" w:hAnsi="Segoe UI" w:cs="Segoe UI" w:hint="eastAsia"/>
+          <w:color w:val="0D0D0D"/>
+        </w:rPr>
+      </w:pPr>
+      <w:r>
+        <w:rPr>
+          <w:rFonts w:ascii="Segoe UI" w:hAnsi="Segoe UI" w:cs="Segoe UI"/>
+          <w:color w:val="0D0D0D"/>
+        </w:rPr>
+        <w:t>결국</w:t>
+      </w:r>
+      <w:r>
+        <w:rPr>
+          <w:rFonts w:ascii="Segoe UI" w:hAnsi="Segoe UI" w:cs="Segoe UI"/>
+          <w:color w:val="0D0D0D"/>
+        </w:rPr>
+        <w:t xml:space="preserve"> </w:t>
+      </w:r>
+      <w:r>
+        <w:rPr>
+          <w:rFonts w:ascii="Segoe UI" w:hAnsi="Segoe UI" w:cs="Segoe UI"/>
+          <w:color w:val="0D0D0D"/>
+        </w:rPr>
+        <w:t>이</w:t>
+      </w:r>
+      <w:r>
+        <w:rPr>
+          <w:rFonts w:ascii="Segoe UI" w:hAnsi="Segoe UI" w:cs="Segoe UI"/>
+          <w:color w:val="0D0D0D"/>
+        </w:rPr>
+        <w:t xml:space="preserve"> </w:t>
+      </w:r>
+      <w:r>
+        <w:rPr>
+          <w:rFonts w:ascii="Segoe UI" w:hAnsi="Segoe UI" w:cs="Segoe UI"/>
+          <w:color w:val="0D0D0D"/>
+        </w:rPr>
+        <w:t>과정은</w:t>
+      </w:r>
+      <w:r>
+        <w:rPr>
+          <w:rFonts w:ascii="Segoe UI" w:hAnsi="Segoe UI" w:cs="Segoe UI"/>
+          <w:color w:val="0D0D0D"/>
+        </w:rPr>
+        <w:t xml:space="preserve"> </w:t>
+      </w:r>
+      <w:r>
+        <w:rPr>
+          <w:rFonts w:ascii="Segoe UI" w:hAnsi="Segoe UI" w:cs="Segoe UI"/>
+          <w:color w:val="0D0D0D"/>
+        </w:rPr>
+        <w:t>사용자의</w:t>
+      </w:r>
+      <w:r>
+        <w:rPr>
+          <w:rFonts w:ascii="Segoe UI" w:hAnsi="Segoe UI" w:cs="Segoe UI"/>
+          <w:color w:val="0D0D0D"/>
+        </w:rPr>
+        <w:t xml:space="preserve"> </w:t>
+      </w:r>
+      <w:r>
+        <w:rPr>
+          <w:rFonts w:ascii="Segoe UI" w:hAnsi="Segoe UI" w:cs="Segoe UI"/>
+          <w:color w:val="0D0D0D"/>
+        </w:rPr>
+        <w:t>인증</w:t>
+      </w:r>
+      <w:r>
+        <w:rPr>
+          <w:rFonts w:ascii="Segoe UI" w:hAnsi="Segoe UI" w:cs="Segoe UI"/>
+          <w:color w:val="0D0D0D"/>
+        </w:rPr>
+        <w:t xml:space="preserve"> </w:t>
+      </w:r>
+      <w:r>
+        <w:rPr>
+          <w:rFonts w:ascii="Segoe UI" w:hAnsi="Segoe UI" w:cs="Segoe UI"/>
+          <w:color w:val="0D0D0D"/>
+        </w:rPr>
+        <w:t>요청이</w:t>
+      </w:r>
+      <w:r>
+        <w:rPr>
+          <w:rFonts w:ascii="Segoe UI" w:hAnsi="Segoe UI" w:cs="Segoe UI"/>
+          <w:color w:val="0D0D0D"/>
+        </w:rPr>
+        <w:t xml:space="preserve"> </w:t>
+      </w:r>
+      <w:proofErr w:type="spellStart"/>
+      <w:r>
+        <w:rPr>
+          <w:rStyle w:val="HTML"/>
+          <w:rFonts w:ascii="Ubuntu Mono" w:hAnsi="Ubuntu Mono"/>
+          <w:b/>
+          <w:bCs/>
+          <w:color w:val="0D0D0D"/>
+          <w:sz w:val="21"/>
+          <w:szCs w:val="21"/>
+          <w:bdr w:val="single" w:sz="2" w:space="0" w:color="E3E3E3" w:frame="1"/>
+        </w:rPr>
+        <w:t>AuthenticationProvider</w:t>
+      </w:r>
+      <w:proofErr w:type="spellEnd"/>
+      <w:r>
+        <w:rPr>
+          <w:rFonts w:ascii="Segoe UI" w:hAnsi="Segoe UI" w:cs="Segoe UI"/>
+          <w:color w:val="0D0D0D"/>
+        </w:rPr>
+        <w:t>를</w:t>
+      </w:r>
+      <w:r>
+        <w:rPr>
+          <w:rFonts w:ascii="Segoe UI" w:hAnsi="Segoe UI" w:cs="Segoe UI"/>
+          <w:color w:val="0D0D0D"/>
+        </w:rPr>
+        <w:t xml:space="preserve"> </w:t>
+      </w:r>
+      <w:r>
+        <w:rPr>
+          <w:rFonts w:ascii="Segoe UI" w:hAnsi="Segoe UI" w:cs="Segoe UI"/>
+          <w:color w:val="0D0D0D"/>
+        </w:rPr>
+        <w:t>통해</w:t>
+      </w:r>
+      <w:r>
+        <w:rPr>
+          <w:rFonts w:ascii="Segoe UI" w:hAnsi="Segoe UI" w:cs="Segoe UI"/>
+          <w:color w:val="0D0D0D"/>
+        </w:rPr>
+        <w:t xml:space="preserve"> </w:t>
+      </w:r>
+      <w:r>
+        <w:rPr>
+          <w:rFonts w:ascii="Segoe UI" w:hAnsi="Segoe UI" w:cs="Segoe UI"/>
+          <w:color w:val="0D0D0D"/>
+        </w:rPr>
+        <w:t>처리되고</w:t>
+      </w:r>
+      <w:r>
+        <w:rPr>
+          <w:rFonts w:ascii="Segoe UI" w:hAnsi="Segoe UI" w:cs="Segoe UI"/>
+          <w:color w:val="0D0D0D"/>
+        </w:rPr>
+        <w:t xml:space="preserve">, </w:t>
+      </w:r>
+      <w:r>
+        <w:rPr>
+          <w:rFonts w:ascii="Segoe UI" w:hAnsi="Segoe UI" w:cs="Segoe UI"/>
+          <w:color w:val="0D0D0D"/>
+        </w:rPr>
+        <w:t>실패했을</w:t>
+      </w:r>
+      <w:r>
+        <w:rPr>
+          <w:rFonts w:ascii="Segoe UI" w:hAnsi="Segoe UI" w:cs="Segoe UI"/>
+          <w:color w:val="0D0D0D"/>
+        </w:rPr>
+        <w:t xml:space="preserve"> </w:t>
+      </w:r>
+      <w:r>
+        <w:rPr>
+          <w:rFonts w:ascii="Segoe UI" w:hAnsi="Segoe UI" w:cs="Segoe UI"/>
+          <w:color w:val="0D0D0D"/>
+        </w:rPr>
+        <w:t>경우에는</w:t>
+      </w:r>
+      <w:r>
+        <w:rPr>
+          <w:rFonts w:ascii="Segoe UI" w:hAnsi="Segoe UI" w:cs="Segoe UI"/>
+          <w:color w:val="0D0D0D"/>
+        </w:rPr>
+        <w:t xml:space="preserve"> </w:t>
+      </w:r>
+      <w:r>
+        <w:rPr>
+          <w:rFonts w:ascii="Segoe UI" w:hAnsi="Segoe UI" w:cs="Segoe UI"/>
+          <w:color w:val="0D0D0D"/>
+        </w:rPr>
+        <w:t>설정된</w:t>
+      </w:r>
+      <w:r>
+        <w:rPr>
+          <w:rFonts w:ascii="Segoe UI" w:hAnsi="Segoe UI" w:cs="Segoe UI"/>
+          <w:color w:val="0D0D0D"/>
+        </w:rPr>
+        <w:t xml:space="preserve"> </w:t>
+      </w:r>
+      <w:r>
+        <w:rPr>
+          <w:rFonts w:ascii="Segoe UI" w:hAnsi="Segoe UI" w:cs="Segoe UI"/>
+          <w:color w:val="0D0D0D"/>
+        </w:rPr>
+        <w:t>실패</w:t>
+      </w:r>
+      <w:r>
+        <w:rPr>
+          <w:rFonts w:ascii="Segoe UI" w:hAnsi="Segoe UI" w:cs="Segoe UI"/>
+          <w:color w:val="0D0D0D"/>
+        </w:rPr>
+        <w:t xml:space="preserve"> </w:t>
+      </w:r>
+      <w:proofErr w:type="spellStart"/>
+      <w:r>
+        <w:rPr>
+          <w:rFonts w:ascii="Segoe UI" w:hAnsi="Segoe UI" w:cs="Segoe UI"/>
+          <w:color w:val="0D0D0D"/>
+        </w:rPr>
+        <w:t>핸들러에게</w:t>
+      </w:r>
+      <w:proofErr w:type="spellEnd"/>
+      <w:r>
+        <w:rPr>
+          <w:rFonts w:ascii="Segoe UI" w:hAnsi="Segoe UI" w:cs="Segoe UI"/>
+          <w:color w:val="0D0D0D"/>
+        </w:rPr>
+        <w:t xml:space="preserve"> </w:t>
+      </w:r>
+      <w:r>
+        <w:rPr>
+          <w:rFonts w:ascii="Segoe UI" w:hAnsi="Segoe UI" w:cs="Segoe UI"/>
+          <w:color w:val="0D0D0D"/>
+        </w:rPr>
+        <w:t>예외가</w:t>
+      </w:r>
+      <w:r>
+        <w:rPr>
+          <w:rFonts w:ascii="Segoe UI" w:hAnsi="Segoe UI" w:cs="Segoe UI"/>
+          <w:color w:val="0D0D0D"/>
+        </w:rPr>
+        <w:t xml:space="preserve"> </w:t>
+      </w:r>
+      <w:r>
+        <w:rPr>
+          <w:rFonts w:ascii="Segoe UI" w:hAnsi="Segoe UI" w:cs="Segoe UI"/>
+          <w:color w:val="0D0D0D"/>
+        </w:rPr>
+        <w:t>전달되어</w:t>
+      </w:r>
+      <w:r>
+        <w:rPr>
+          <w:rFonts w:ascii="Segoe UI" w:hAnsi="Segoe UI" w:cs="Segoe UI"/>
+          <w:color w:val="0D0D0D"/>
+        </w:rPr>
+        <w:t xml:space="preserve"> </w:t>
+      </w:r>
+      <w:r>
+        <w:rPr>
+          <w:rFonts w:ascii="Segoe UI" w:hAnsi="Segoe UI" w:cs="Segoe UI"/>
+          <w:color w:val="0D0D0D"/>
+        </w:rPr>
+        <w:t>추가적인</w:t>
+      </w:r>
+      <w:r>
+        <w:rPr>
+          <w:rFonts w:ascii="Segoe UI" w:hAnsi="Segoe UI" w:cs="Segoe UI"/>
+          <w:color w:val="0D0D0D"/>
+        </w:rPr>
+        <w:t xml:space="preserve"> </w:t>
+      </w:r>
+      <w:r>
+        <w:rPr>
+          <w:rFonts w:ascii="Segoe UI" w:hAnsi="Segoe UI" w:cs="Segoe UI"/>
+          <w:color w:val="0D0D0D"/>
+        </w:rPr>
+        <w:t>처리를</w:t>
+      </w:r>
+      <w:r>
+        <w:rPr>
+          <w:rFonts w:ascii="Segoe UI" w:hAnsi="Segoe UI" w:cs="Segoe UI"/>
+          <w:color w:val="0D0D0D"/>
+        </w:rPr>
+        <w:t xml:space="preserve"> </w:t>
+      </w:r>
+      <w:r>
+        <w:rPr>
+          <w:rFonts w:ascii="Segoe UI" w:hAnsi="Segoe UI" w:cs="Segoe UI"/>
+          <w:color w:val="0D0D0D"/>
+        </w:rPr>
+        <w:t>할</w:t>
+      </w:r>
+      <w:r>
+        <w:rPr>
+          <w:rFonts w:ascii="Segoe UI" w:hAnsi="Segoe UI" w:cs="Segoe UI"/>
+          <w:color w:val="0D0D0D"/>
+        </w:rPr>
+        <w:t xml:space="preserve"> </w:t>
+      </w:r>
+      <w:r>
+        <w:rPr>
+          <w:rFonts w:ascii="Segoe UI" w:hAnsi="Segoe UI" w:cs="Segoe UI"/>
+          <w:color w:val="0D0D0D"/>
+        </w:rPr>
+        <w:t>수</w:t>
+      </w:r>
+      <w:r>
+        <w:rPr>
+          <w:rFonts w:ascii="Segoe UI" w:hAnsi="Segoe UI" w:cs="Segoe UI"/>
+          <w:color w:val="0D0D0D"/>
+        </w:rPr>
+        <w:t xml:space="preserve"> </w:t>
+      </w:r>
+      <w:r>
+        <w:rPr>
+          <w:rFonts w:ascii="Segoe UI" w:hAnsi="Segoe UI" w:cs="Segoe UI"/>
+          <w:color w:val="0D0D0D"/>
+        </w:rPr>
+        <w:t>있도록</w:t>
+      </w:r>
+      <w:r>
+        <w:rPr>
+          <w:rFonts w:ascii="Segoe UI" w:hAnsi="Segoe UI" w:cs="Segoe UI"/>
+          <w:color w:val="0D0D0D"/>
+        </w:rPr>
+        <w:t xml:space="preserve"> </w:t>
+      </w:r>
+      <w:r>
+        <w:rPr>
+          <w:rFonts w:ascii="Segoe UI" w:hAnsi="Segoe UI" w:cs="Segoe UI"/>
+          <w:color w:val="0D0D0D"/>
+        </w:rPr>
+        <w:t>합니다</w:t>
+      </w:r>
+      <w:r>
+        <w:rPr>
+          <w:rFonts w:ascii="Segoe UI" w:hAnsi="Segoe UI" w:cs="Segoe UI"/>
+          <w:color w:val="0D0D0D"/>
+        </w:rPr>
+        <w:t>.</w:t>
       </w:r>
     </w:p>
     <w:sectPr>
@@ -1644,6 +3571,40 @@
       <w:spacing w:val="5"/>
     </w:rPr>
   </w:style>
+  <w:style w:type="paragraph" w:styleId="aa">
+    <w:name w:val="Normal (Web)"/>
+    <w:basedOn w:val="a"/>
+    <w:uiPriority w:val="99"/>
+    <w:unhideWhenUsed/>
+    <w:rsid w:val="00F54C3B"/>
+    <w:pPr>
+      <w:widowControl/>
+      <w:wordWrap/>
+      <w:autoSpaceDE/>
+      <w:autoSpaceDN/>
+      <w:spacing w:before="100" w:beforeAutospacing="1" w:after="100" w:afterAutospacing="1" w:line="240" w:lineRule="auto"/>
+      <w:jc w:val="left"/>
+    </w:pPr>
+    <w:rPr>
+      <w:rFonts w:ascii="굴림" w:eastAsia="굴림" w:hAnsi="굴림" w:cs="굴림"/>
+      <w:kern w:val="0"/>
+      <w:sz w:val="24"/>
+      <w:szCs w:val="24"/>
+    </w:rPr>
+  </w:style>
+  <w:style w:type="character" w:styleId="HTML">
+    <w:name w:val="HTML Code"/>
+    <w:basedOn w:val="a0"/>
+    <w:uiPriority w:val="99"/>
+    <w:semiHidden/>
+    <w:unhideWhenUsed/>
+    <w:rsid w:val="00F54C3B"/>
+    <w:rPr>
+      <w:rFonts w:ascii="굴림체" w:eastAsia="굴림체" w:hAnsi="굴림체" w:cs="굴림체"/>
+      <w:sz w:val="24"/>
+      <w:szCs w:val="24"/>
+    </w:rPr>
+  </w:style>
 </w:styles>
 </file>
 

</xml_diff>